<commit_message>
Moved the client resources to the \app folder. Started working on workout-session page
</commit_message>
<xml_diff>
--- a/Plan.docx
+++ b/Plan.docx
@@ -58,8 +58,45 @@
         </w:rPr>
         <w:br/>
       </w:r>
-      <w:r>
-        <w:t>Наглядный график для наблюдения роста.</w:t>
+      <w:proofErr w:type="spellStart"/>
+      <w:r>
+        <w:t>Наглядный</w:t>
+      </w:r>
+      <w:proofErr w:type="spellEnd"/>
+      <w:r>
+        <w:t xml:space="preserve"> </w:t>
+      </w:r>
+      <w:proofErr w:type="spellStart"/>
+      <w:r>
+        <w:t>график</w:t>
+      </w:r>
+      <w:proofErr w:type="spellEnd"/>
+      <w:r>
+        <w:t xml:space="preserve"> </w:t>
+      </w:r>
+      <w:proofErr w:type="spellStart"/>
+      <w:r>
+        <w:t>для</w:t>
+      </w:r>
+      <w:proofErr w:type="spellEnd"/>
+      <w:r>
+        <w:t xml:space="preserve"> </w:t>
+      </w:r>
+      <w:proofErr w:type="spellStart"/>
+      <w:r>
+        <w:t>наблюдения</w:t>
+      </w:r>
+      <w:proofErr w:type="spellEnd"/>
+      <w:r>
+        <w:t xml:space="preserve"> </w:t>
+      </w:r>
+      <w:proofErr w:type="spellStart"/>
+      <w:r>
+        <w:t>роста</w:t>
+      </w:r>
+      <w:proofErr w:type="spellEnd"/>
+      <w:r>
+        <w:t>.</w:t>
       </w:r>
     </w:p>
     <w:p>
@@ -79,7 +116,7 @@
         <w:pStyle w:val="ListParagraph"/>
         <w:numPr>
           <w:ilvl w:val="0"/>
-          <w:numId w:val="1"/>
+          <w:numId w:val="2"/>
         </w:numPr>
       </w:pPr>
       <w:r>
@@ -107,8 +144,10 @@
         </w:numPr>
       </w:pPr>
       <w:r>
-        <w:t>Implement basic functionality of the Visualize History page</w:t>
-      </w:r>
+        <w:t>Add offline mode</w:t>
+      </w:r>
+      <w:bookmarkStart w:id="0" w:name="_GoBack"/>
+      <w:bookmarkEnd w:id="0"/>
     </w:p>
     <w:p>
       <w:pPr>
@@ -119,7 +158,7 @@
         </w:numPr>
       </w:pPr>
       <w:r>
-        <w:t>Introduce Multi User support</w:t>
+        <w:t>Implement basic functionality of the Visualize History page</w:t>
       </w:r>
     </w:p>
     <w:p>
@@ -131,13 +170,7 @@
         </w:numPr>
       </w:pPr>
       <w:r>
-        <w:t xml:space="preserve">Improve usability of </w:t>
-      </w:r>
-      <w:r>
-        <w:t>the first</w:t>
-      </w:r>
-      <w:r>
-        <w:t xml:space="preserve"> three pages.</w:t>
+        <w:t>Introduce Multi User support</w:t>
       </w:r>
     </w:p>
     <w:p>
@@ -149,10 +182,31 @@
         </w:numPr>
       </w:pPr>
       <w:r>
-        <w:t>Make all controllers methods async</w:t>
-      </w:r>
-      <w:bookmarkStart w:id="0" w:name="_GoBack"/>
-      <w:bookmarkEnd w:id="0"/>
+        <w:t xml:space="preserve">Improve usability of </w:t>
+      </w:r>
+      <w:r>
+        <w:t>the first</w:t>
+      </w:r>
+      <w:r>
+        <w:t xml:space="preserve"> three pages.</w:t>
+      </w:r>
+    </w:p>
+    <w:p>
+      <w:pPr>
+        <w:pStyle w:val="ListParagraph"/>
+        <w:numPr>
+          <w:ilvl w:val="0"/>
+          <w:numId w:val="1"/>
+        </w:numPr>
+      </w:pPr>
+      <w:r>
+        <w:t xml:space="preserve">Make all controllers methods </w:t>
+      </w:r>
+      <w:proofErr w:type="spellStart"/>
+      <w:r>
+        <w:t>async</w:t>
+      </w:r>
+      <w:proofErr w:type="spellEnd"/>
     </w:p>
     <w:sectPr>
       <w:pgSz w:w="12240" w:h="15840"/>

</xml_diff>

<commit_message>
Small changes to bower.json and package.json
</commit_message>
<xml_diff>
--- a/Plan.docx
+++ b/Plan.docx
@@ -15,7 +15,15 @@
           <w:lang w:val="ru-RU"/>
         </w:rPr>
         <w:br/>
-        <w:t>Создаёшь сет упражнений.</w:t>
+        <w:t>Создаёшь сет упр</w:t>
+      </w:r>
+      <w:bookmarkStart w:id="0" w:name="_GoBack"/>
+      <w:bookmarkEnd w:id="0"/>
+      <w:r>
+        <w:rPr>
+          <w:lang w:val="ru-RU"/>
+        </w:rPr>
+        <w:t>ажнений.</w:t>
       </w:r>
       <w:r>
         <w:rPr>
@@ -128,7 +136,7 @@
         <w:pStyle w:val="ListParagraph"/>
         <w:numPr>
           <w:ilvl w:val="0"/>
-          <w:numId w:val="1"/>
+          <w:numId w:val="3"/>
         </w:numPr>
       </w:pPr>
       <w:r>
@@ -146,8 +154,6 @@
       <w:r>
         <w:t>Add offline mode</w:t>
       </w:r>
-      <w:bookmarkStart w:id="0" w:name="_GoBack"/>
-      <w:bookmarkEnd w:id="0"/>
     </w:p>
     <w:p>
       <w:pPr>
@@ -221,6 +227,95 @@
 <file path=word/numbering.xml><?xml version="1.0" encoding="utf-8"?>
 <w:numbering xmlns:wpc="http://schemas.microsoft.com/office/word/2010/wordprocessingCanvas" xmlns:mc="http://schemas.openxmlformats.org/markup-compatibility/2006" xmlns:o="urn:schemas-microsoft-com:office:office" xmlns:r="http://schemas.openxmlformats.org/officeDocument/2006/relationships" xmlns:m="http://schemas.openxmlformats.org/officeDocument/2006/math" xmlns:v="urn:schemas-microsoft-com:vml" xmlns:wp14="http://schemas.microsoft.com/office/word/2010/wordprocessingDrawing" xmlns:wp="http://schemas.openxmlformats.org/drawingml/2006/wordprocessingDrawing" xmlns:w10="urn:schemas-microsoft-com:office:word" xmlns:w="http://schemas.openxmlformats.org/wordprocessingml/2006/main" xmlns:w14="http://schemas.microsoft.com/office/word/2010/wordml" xmlns:w15="http://schemas.microsoft.com/office/word/2012/wordml" xmlns:wpg="http://schemas.microsoft.com/office/word/2010/wordprocessingGroup" xmlns:wpi="http://schemas.microsoft.com/office/word/2010/wordprocessingInk" xmlns:wne="http://schemas.microsoft.com/office/word/2006/wordml" xmlns:wps="http://schemas.microsoft.com/office/word/2010/wordprocessingShape" mc:Ignorable="w14 w15 wp14">
   <w:abstractNum w:abstractNumId="0" w15:restartNumberingAfterBreak="0">
+    <w:nsid w:val="1D2F4385"/>
+    <w:multiLevelType w:val="hybridMultilevel"/>
+    <w:tmpl w:val="0094A760"/>
+    <w:lvl w:ilvl="0" w:tplc="0409000D">
+      <w:start w:val="1"/>
+      <w:numFmt w:val="bullet"/>
+      <w:lvlText w:val=""/>
+      <w:lvlJc w:val="left"/>
+      <w:pPr>
+        <w:ind w:left="720" w:hanging="360"/>
+      </w:pPr>
+      <w:rPr>
+        <w:rFonts w:ascii="Wingdings" w:hAnsi="Wingdings" w:hint="default"/>
+      </w:rPr>
+    </w:lvl>
+    <w:lvl w:ilvl="1" w:tplc="04090019" w:tentative="1">
+      <w:start w:val="1"/>
+      <w:numFmt w:val="lowerLetter"/>
+      <w:lvlText w:val="%2."/>
+      <w:lvlJc w:val="left"/>
+      <w:pPr>
+        <w:ind w:left="1440" w:hanging="360"/>
+      </w:pPr>
+    </w:lvl>
+    <w:lvl w:ilvl="2" w:tplc="0409001B" w:tentative="1">
+      <w:start w:val="1"/>
+      <w:numFmt w:val="lowerRoman"/>
+      <w:lvlText w:val="%3."/>
+      <w:lvlJc w:val="right"/>
+      <w:pPr>
+        <w:ind w:left="2160" w:hanging="180"/>
+      </w:pPr>
+    </w:lvl>
+    <w:lvl w:ilvl="3" w:tplc="0409000F" w:tentative="1">
+      <w:start w:val="1"/>
+      <w:numFmt w:val="decimal"/>
+      <w:lvlText w:val="%4."/>
+      <w:lvlJc w:val="left"/>
+      <w:pPr>
+        <w:ind w:left="2880" w:hanging="360"/>
+      </w:pPr>
+    </w:lvl>
+    <w:lvl w:ilvl="4" w:tplc="04090019" w:tentative="1">
+      <w:start w:val="1"/>
+      <w:numFmt w:val="lowerLetter"/>
+      <w:lvlText w:val="%5."/>
+      <w:lvlJc w:val="left"/>
+      <w:pPr>
+        <w:ind w:left="3600" w:hanging="360"/>
+      </w:pPr>
+    </w:lvl>
+    <w:lvl w:ilvl="5" w:tplc="0409001B" w:tentative="1">
+      <w:start w:val="1"/>
+      <w:numFmt w:val="lowerRoman"/>
+      <w:lvlText w:val="%6."/>
+      <w:lvlJc w:val="right"/>
+      <w:pPr>
+        <w:ind w:left="4320" w:hanging="180"/>
+      </w:pPr>
+    </w:lvl>
+    <w:lvl w:ilvl="6" w:tplc="0409000F" w:tentative="1">
+      <w:start w:val="1"/>
+      <w:numFmt w:val="decimal"/>
+      <w:lvlText w:val="%7."/>
+      <w:lvlJc w:val="left"/>
+      <w:pPr>
+        <w:ind w:left="5040" w:hanging="360"/>
+      </w:pPr>
+    </w:lvl>
+    <w:lvl w:ilvl="7" w:tplc="04090019" w:tentative="1">
+      <w:start w:val="1"/>
+      <w:numFmt w:val="lowerLetter"/>
+      <w:lvlText w:val="%8."/>
+      <w:lvlJc w:val="left"/>
+      <w:pPr>
+        <w:ind w:left="5760" w:hanging="360"/>
+      </w:pPr>
+    </w:lvl>
+    <w:lvl w:ilvl="8" w:tplc="0409001B" w:tentative="1">
+      <w:start w:val="1"/>
+      <w:numFmt w:val="lowerRoman"/>
+      <w:lvlText w:val="%9."/>
+      <w:lvlJc w:val="right"/>
+      <w:pPr>
+        <w:ind w:left="6480" w:hanging="180"/>
+      </w:pPr>
+    </w:lvl>
+  </w:abstractNum>
+  <w:abstractNum w:abstractNumId="1" w15:restartNumberingAfterBreak="0">
     <w:nsid w:val="284F175B"/>
     <w:multiLevelType w:val="hybridMultilevel"/>
     <w:tmpl w:val="BE3CA02A"/>
@@ -309,7 +404,7 @@
       </w:pPr>
     </w:lvl>
   </w:abstractNum>
-  <w:abstractNum w:abstractNumId="1" w15:restartNumberingAfterBreak="0">
+  <w:abstractNum w:abstractNumId="2" w15:restartNumberingAfterBreak="0">
     <w:nsid w:val="41CD1425"/>
     <w:multiLevelType w:val="hybridMultilevel"/>
     <w:tmpl w:val="01F0D706"/>
@@ -399,10 +494,13 @@
     </w:lvl>
   </w:abstractNum>
   <w:num w:numId="1">
-    <w:abstractNumId w:val="0"/>
+    <w:abstractNumId w:val="1"/>
   </w:num>
   <w:num w:numId="2">
-    <w:abstractNumId w:val="1"/>
+    <w:abstractNumId w:val="2"/>
+  </w:num>
+  <w:num w:numId="3">
+    <w:abstractNumId w:val="0"/>
   </w:num>
 </w:numbering>
 </file>

</xml_diff>